<commit_message>
perceptron and timnit gebru :)
</commit_message>
<xml_diff>
--- a/posts/TimnitGebru/Timnit Gebru.docx
+++ b/posts/TimnitGebru/Timnit Gebru.docx
@@ -3,9 +3,19 @@
 <w:document xmlns:wpc="http://schemas.microsoft.com/office/word/2010/wordprocessingCanvas" xmlns:cx="http://schemas.microsoft.com/office/drawing/2014/chartex" xmlns:cx1="http://schemas.microsoft.com/office/drawing/2015/9/8/chartex" xmlns:cx2="http://schemas.microsoft.com/office/drawing/2015/10/21/chartex" xmlns:cx3="http://schemas.microsoft.com/office/drawing/2016/5/9/chartex" xmlns:cx4="http://schemas.microsoft.com/office/drawing/2016/5/10/chartex" xmlns:cx5="http://schemas.microsoft.com/office/drawing/2016/5/11/chartex" xmlns:cx6="http://schemas.microsoft.com/office/drawing/2016/5/12/chartex" xmlns:cx7="http://schemas.microsoft.com/office/drawing/2016/5/13/chartex" xmlns:cx8="http://schemas.microsoft.com/office/drawing/2016/5/14/chartex" xmlns:mc="http://schemas.openxmlformats.org/markup-compatibility/2006" xmlns:aink="http://schemas.microsoft.com/office/drawing/2016/ink" xmlns:am3d="http://schemas.microsoft.com/office/drawing/2017/model3d" xmlns:o="urn:schemas-microsoft-com:office:office" xmlns:oel="http://schemas.microsoft.com/office/2019/extlst" xmlns:r="http://schemas.openxmlformats.org/officeDocument/2006/relationships" xmlns:m="http://schemas.openxmlformats.org/officeDocument/2006/math" xmlns:v="urn:schemas-microsoft-com:vml" xmlns:wp14="http://schemas.microsoft.com/office/word/2010/wordprocessingDrawing" xmlns:wp="http://schemas.openxmlformats.org/drawingml/2006/wordprocessingDrawing" xmlns:w10="urn:schemas-microsoft-com:office:word" xmlns:w="http://schemas.openxmlformats.org/wordprocessingml/2006/main" xmlns:w14="http://schemas.microsoft.com/office/word/2010/wordml" xmlns:w15="http://schemas.microsoft.com/office/word/2012/wordml" xmlns:w16cex="http://schemas.microsoft.com/office/word/2018/wordml/cex" xmlns:w16cid="http://schemas.microsoft.com/office/word/2016/wordml/cid" xmlns:w16="http://schemas.microsoft.com/office/word/2018/wordml" xmlns:w16du="http://schemas.microsoft.com/office/word/2023/wordml/word16du" xmlns:w16sdtdh="http://schemas.microsoft.com/office/word/2020/wordml/sdtdatahash" xmlns:w16se="http://schemas.microsoft.com/office/word/2015/wordml/symex" xmlns:wpg="http://schemas.microsoft.com/office/word/2010/wordprocessingGroup" xmlns:wpi="http://schemas.microsoft.com/office/word/2010/wordprocessingInk" xmlns:wne="http://schemas.microsoft.com/office/word/2006/wordml" xmlns:wps="http://schemas.microsoft.com/office/word/2010/wordprocessingShape" mc:Ignorable="w14 w15 w16se w16cid w16 w16cex w16sdtdh wp14">
   <w:body>
     <w:p>
+      <w:r>
+        <w:t>Part 1:</w:t>
+      </w:r>
+    </w:p>
+    <w:p>
       <w:pPr>
         <w:ind w:firstLine="720"/>
       </w:pPr>
+    </w:p>
+    <w:p>
+      <w:pPr>
+        <w:ind w:firstLine="720"/>
+      </w:pPr>
       <w:r>
         <w:t>On April 24</w:t>
       </w:r>
@@ -79,11 +89,11 @@
         <w:t xml:space="preserve"> and light-skinned people. The reason for such was a lack of diversity in data sets that people use. A lot of </w:t>
       </w:r>
       <w:r>
-        <w:t xml:space="preserve">data comes from exclusively western settings. Similarly, a lot of experiments exclusively use men. For example, in clinical trials, medicine is tested on men only. As a result, women tend to suffer more. The same is true with safety testing </w:t>
+        <w:t xml:space="preserve">data comes from exclusively western settings. </w:t>
       </w:r>
       <w:r>
         <w:lastRenderedPageBreak/>
-        <w:t>using dummies. A lot of the times, testing, especially for vehicle safety, use male dummies. In the real world, women are disproportionately harmed. There is also a lot of harm for transgender individuals, especially in gender recognition. There are issues with misgendering</w:t>
+        <w:t>Similarly, a lot of experiments exclusively use men. For example, in clinical trials, medicine is tested on men only. As a result, women tend to suffer more. The same is true with safety testing using dummies. A lot of the times, testing, especially for vehicle safety, use male dummies. In the real world, women are disproportionately harmed. There is also a lot of harm for transgender individuals, especially in gender recognition. There are issues with misgendering</w:t>
       </w:r>
       <w:r>
         <w:t>,</w:t>
@@ -130,28 +140,6 @@
       </w:r>
     </w:p>
     <w:p>
-      <w:pPr>
-        <w:ind w:firstLine="720"/>
-      </w:pPr>
-    </w:p>
-    <w:p>
-      <w:pPr>
-        <w:ind w:firstLine="720"/>
-      </w:pPr>
-      <w:r>
-        <w:t xml:space="preserve">Question: Imposter syndrome? </w:t>
-      </w:r>
-      <w:r>
-        <w:t xml:space="preserve">“Very few people who are black, especially in the Computer Vision </w:t>
-      </w:r>
-      <w:r>
-        <w:t>community.</w:t>
-      </w:r>
-      <w:r>
-        <w:t xml:space="preserve">” </w:t>
-      </w:r>
-    </w:p>
-    <w:p>
       <w:r>
         <w:br w:type="page"/>
       </w:r>
@@ -159,406 +147,347 @@
     <w:p>
       <w:r>
         <w:lastRenderedPageBreak/>
-        <w:t>Notes from 2020 Fairness Accountability Transparency and Ethics in Computer Vision:</w:t>
-      </w:r>
-    </w:p>
-    <w:p>
-      <w:pPr>
-        <w:pStyle w:val="ListParagraph"/>
-        <w:numPr>
-          <w:ilvl w:val="0"/>
-          <w:numId w:val="1"/>
-        </w:numPr>
-      </w:pPr>
-      <w:r>
-        <w:t xml:space="preserve">“Faception is first to-technology and first-to-market with proprietary computer vision and machine learning technology for profiling people and revealing their personality based only on their facial </w:t>
-      </w:r>
-      <w:r>
-        <w:t>image.</w:t>
-      </w:r>
-      <w:r>
-        <w:t>”</w:t>
-      </w:r>
-    </w:p>
-    <w:p>
-      <w:pPr>
-        <w:pStyle w:val="ListParagraph"/>
-        <w:numPr>
-          <w:ilvl w:val="1"/>
-          <w:numId w:val="1"/>
-        </w:numPr>
-      </w:pPr>
-      <w:r>
-        <w:t xml:space="preserve">You look at someone’s face, do they have a “high </w:t>
-      </w:r>
-      <w:r>
-        <w:t>IQ”, are</w:t>
-      </w:r>
-      <w:r>
-        <w:t xml:space="preserve"> they a “white-collar offender”, or are they a “</w:t>
-      </w:r>
-      <w:r>
-        <w:t>terrorist.</w:t>
-      </w:r>
-      <w:r>
-        <w:t>”</w:t>
-      </w:r>
-    </w:p>
-    <w:p>
-      <w:pPr>
-        <w:pStyle w:val="ListParagraph"/>
-        <w:numPr>
-          <w:ilvl w:val="0"/>
-          <w:numId w:val="1"/>
-        </w:numPr>
-      </w:pPr>
-      <w:r>
-        <w:t>“</w:t>
-      </w:r>
-      <w:r>
-        <w:t>Hire Vue</w:t>
-      </w:r>
-      <w:r>
-        <w:t xml:space="preserve"> video </w:t>
-      </w:r>
-      <w:r>
-        <w:t>intelligence.</w:t>
-      </w:r>
-      <w:r>
-        <w:t xml:space="preserve">” </w:t>
-      </w:r>
-    </w:p>
-    <w:p>
-      <w:pPr>
-        <w:pStyle w:val="ListParagraph"/>
-        <w:numPr>
-          <w:ilvl w:val="1"/>
-          <w:numId w:val="1"/>
-        </w:numPr>
-      </w:pPr>
-      <w:r>
-        <w:t xml:space="preserve">Automated interview. You are detected by emotions – verbal and non-verbal cues about how you did in the interview. </w:t>
-      </w:r>
-    </w:p>
-    <w:p>
-      <w:pPr>
-        <w:pStyle w:val="ListParagraph"/>
-        <w:numPr>
-          <w:ilvl w:val="0"/>
-          <w:numId w:val="1"/>
-        </w:numPr>
-      </w:pPr>
-      <w:r>
-        <w:t xml:space="preserve">Baltimore police using extensive face recognition. </w:t>
-      </w:r>
-    </w:p>
-    <w:p>
-      <w:pPr>
-        <w:pStyle w:val="ListParagraph"/>
-        <w:numPr>
-          <w:ilvl w:val="1"/>
-          <w:numId w:val="1"/>
-        </w:numPr>
-      </w:pPr>
-      <w:r>
-        <w:t xml:space="preserve">Using face recognition to surveil people at protests and rallies – activities protected by the First Amendment – discourages political participation. </w:t>
-      </w:r>
-    </w:p>
-    <w:p>
-      <w:pPr>
-        <w:pStyle w:val="ListParagraph"/>
-        <w:numPr>
-          <w:ilvl w:val="1"/>
-          <w:numId w:val="1"/>
-        </w:numPr>
-      </w:pPr>
-      <w:r>
-        <w:t xml:space="preserve">Baltimore Country used face recognition on social media photos to identify people at the Freddie Gray protests and target them for unnecessary or unrelated arrests. </w:t>
-      </w:r>
-    </w:p>
-    <w:p>
-      <w:pPr>
-        <w:pStyle w:val="ListParagraph"/>
-        <w:numPr>
-          <w:ilvl w:val="0"/>
-          <w:numId w:val="1"/>
-        </w:numPr>
-      </w:pPr>
-      <w:r>
-        <w:t>Facial recognition – looked at lighter vs. darker skinned people.</w:t>
-      </w:r>
-    </w:p>
-    <w:p>
-      <w:pPr>
-        <w:pStyle w:val="ListParagraph"/>
-        <w:numPr>
-          <w:ilvl w:val="1"/>
-          <w:numId w:val="1"/>
-        </w:numPr>
-      </w:pPr>
-      <w:r>
-        <w:t>Higher error rates for darker-skinned people</w:t>
-      </w:r>
-    </w:p>
-    <w:p>
-      <w:pPr>
-        <w:pStyle w:val="ListParagraph"/>
-        <w:numPr>
-          <w:ilvl w:val="1"/>
-          <w:numId w:val="1"/>
-        </w:numPr>
-      </w:pPr>
-      <w:r>
-        <w:t xml:space="preserve">Also, an issue of diversity in the data sets that people use. </w:t>
-      </w:r>
-    </w:p>
-    <w:p>
-      <w:pPr>
-        <w:pStyle w:val="ListParagraph"/>
-        <w:numPr>
-          <w:ilvl w:val="2"/>
-          <w:numId w:val="1"/>
-        </w:numPr>
-      </w:pPr>
-      <w:r>
-        <w:t xml:space="preserve">A lot of info comes from a western </w:t>
-      </w:r>
-      <w:r>
-        <w:t>setting.</w:t>
-      </w:r>
-    </w:p>
-    <w:p>
-      <w:pPr>
-        <w:pStyle w:val="ListParagraph"/>
-        <w:numPr>
-          <w:ilvl w:val="1"/>
-          <w:numId w:val="1"/>
-        </w:numPr>
-      </w:pPr>
-      <w:r>
-        <w:t xml:space="preserve">A lot of experiments use men. </w:t>
-      </w:r>
-    </w:p>
-    <w:p>
-      <w:pPr>
-        <w:pStyle w:val="ListParagraph"/>
-        <w:numPr>
-          <w:ilvl w:val="2"/>
-          <w:numId w:val="1"/>
-        </w:numPr>
-      </w:pPr>
-      <w:r>
-        <w:t>Like clinical trials – not tested on women.</w:t>
-      </w:r>
-    </w:p>
-    <w:p>
-      <w:pPr>
-        <w:pStyle w:val="ListParagraph"/>
-        <w:numPr>
-          <w:ilvl w:val="2"/>
-          <w:numId w:val="1"/>
-        </w:numPr>
-      </w:pPr>
-      <w:r>
-        <w:t xml:space="preserve">Dummy vehicles use male dummies instead of women – so these things disproportionality harm women. </w:t>
-      </w:r>
-    </w:p>
-    <w:p>
-      <w:pPr>
-        <w:pStyle w:val="ListParagraph"/>
-        <w:numPr>
-          <w:ilvl w:val="1"/>
-          <w:numId w:val="1"/>
-        </w:numPr>
-      </w:pPr>
-      <w:r>
-        <w:t>Also, a lot of harm for transgender individuals</w:t>
-      </w:r>
-      <w:r>
-        <w:t>, especially in gender recognition</w:t>
-      </w:r>
-      <w:r>
-        <w:t xml:space="preserve">. Misgendering or also assumes that gender is binary. </w:t>
-      </w:r>
-    </w:p>
-    <w:p>
-      <w:pPr>
-        <w:pStyle w:val="ListParagraph"/>
-        <w:numPr>
-          <w:ilvl w:val="0"/>
-          <w:numId w:val="1"/>
-        </w:numPr>
-      </w:pPr>
-      <w:r>
-        <w:t xml:space="preserve">Facial recognition used by law enforcement, but mostly surveilling black and brown communities. </w:t>
-      </w:r>
-    </w:p>
-    <w:p>
-      <w:pPr>
-        <w:pStyle w:val="ListParagraph"/>
-        <w:numPr>
-          <w:ilvl w:val="1"/>
-          <w:numId w:val="1"/>
-        </w:numPr>
-      </w:pPr>
-      <w:r>
-        <w:t xml:space="preserve">People using facial recognition for negative and harmful uses. </w:t>
-      </w:r>
-    </w:p>
-    <w:p>
-      <w:pPr>
-        <w:pStyle w:val="ListParagraph"/>
-        <w:numPr>
-          <w:ilvl w:val="0"/>
-          <w:numId w:val="1"/>
-        </w:numPr>
-      </w:pPr>
-      <w:r>
-        <w:t xml:space="preserve">Also, these tools are sometimes used in the court of law, meaning that people trust these tools. But these tools are heavily biased and do not work all the time. </w:t>
-      </w:r>
-    </w:p>
-    <w:p>
-      <w:pPr>
-        <w:pStyle w:val="ListParagraph"/>
-        <w:numPr>
-          <w:ilvl w:val="1"/>
-          <w:numId w:val="1"/>
-        </w:numPr>
-      </w:pPr>
-      <w:r>
-        <w:t xml:space="preserve">Can send the wrong person to jail. </w:t>
-      </w:r>
-    </w:p>
-    <w:p>
-      <w:pPr>
-        <w:pStyle w:val="ListParagraph"/>
-        <w:numPr>
-          <w:ilvl w:val="0"/>
-          <w:numId w:val="1"/>
-        </w:numPr>
-      </w:pPr>
-      <w:r>
-        <w:t xml:space="preserve">China is using AI to profile a minority. </w:t>
-      </w:r>
-    </w:p>
-    <w:p>
-      <w:pPr>
-        <w:pStyle w:val="ListParagraph"/>
-        <w:numPr>
-          <w:ilvl w:val="0"/>
-          <w:numId w:val="1"/>
-        </w:numPr>
-      </w:pPr>
-      <w:r>
-        <w:t xml:space="preserve">Amazon pushes facial recognition to police. </w:t>
-      </w:r>
-    </w:p>
-    <w:p>
-      <w:pPr>
-        <w:pStyle w:val="ListParagraph"/>
-        <w:numPr>
-          <w:ilvl w:val="0"/>
-          <w:numId w:val="1"/>
-        </w:numPr>
-      </w:pPr>
-      <w:r>
-        <w:t xml:space="preserve">Black in AI – a place for sharing ideas, fostering collaboration, and discussing initiatives to increase the presence of Black people in the field of AI. </w:t>
-      </w:r>
-    </w:p>
-    <w:p>
-      <w:pPr>
-        <w:pStyle w:val="ListParagraph"/>
-        <w:numPr>
-          <w:ilvl w:val="1"/>
-          <w:numId w:val="1"/>
-        </w:numPr>
-      </w:pPr>
-      <w:r>
-        <w:t>Need structural and real representation</w:t>
-      </w:r>
-      <w:r>
+        <w:t xml:space="preserve">Part 2: </w:t>
+      </w:r>
+    </w:p>
+    <w:p/>
+    <w:p>
+      <w:pPr>
+        <w:rPr>
+          <w:color w:val="373A3C"/>
+          <w:shd w:val="clear" w:color="auto" w:fill="FFFFFF"/>
+        </w:rPr>
+      </w:pPr>
+      <w:r>
+        <w:tab/>
+      </w:r>
+      <w:r>
+        <w:t>We listened to Timnit Gebru’s lecture on “</w:t>
+      </w:r>
+      <w:r>
+        <w:rPr>
+          <w:color w:val="373A3C"/>
+          <w:shd w:val="clear" w:color="auto" w:fill="FFFFFF"/>
+        </w:rPr>
+        <w:t xml:space="preserve">Eugenics and the Promise of Utopia through Artificial General Intelligence”. </w:t>
+      </w:r>
+      <w:r>
+        <w:rPr>
+          <w:color w:val="373A3C"/>
+          <w:shd w:val="clear" w:color="auto" w:fill="FFFFFF"/>
+        </w:rPr>
+        <w:t xml:space="preserve">In her discussion, she starts by explaining how many people are not getting rich from AI. Contrary to popular beliefs, creating well-functioning and modern AI require exploited workers. Their job is to supply data without getting compensation. For instance, Kenyan workers are paid less than $2 per hour to moderate explicit and violent content to help produce work like ChatGPT. </w:t>
+      </w:r>
+      <w:r>
+        <w:rPr>
+          <w:color w:val="373A3C"/>
+          <w:shd w:val="clear" w:color="auto" w:fill="FFFFFF"/>
+        </w:rPr>
+        <w:t xml:space="preserve">So, when wealthy individuals talk about the benefits of AI, they fail to acknowledge the harms to underprivileged people and exploited employees. </w:t>
+      </w:r>
+    </w:p>
+    <w:p>
+      <w:pPr>
+        <w:rPr>
+          <w:color w:val="373A3C"/>
+          <w:shd w:val="clear" w:color="auto" w:fill="FFFFFF"/>
+        </w:rPr>
+      </w:pPr>
+    </w:p>
+    <w:p>
+      <w:pPr>
+        <w:rPr>
+          <w:color w:val="373A3C"/>
+          <w:shd w:val="clear" w:color="auto" w:fill="FFFFFF"/>
+        </w:rPr>
+      </w:pPr>
+      <w:r>
+        <w:rPr>
+          <w:color w:val="373A3C"/>
+          <w:shd w:val="clear" w:color="auto" w:fill="FFFFFF"/>
+        </w:rPr>
+        <w:tab/>
+        <w:t>Furthermore, Gebru connects AGI to Eugenics. Starting with the discussion of AGI, Gebru explains how the definition of AGI is not well-defined. When people attempt to discuss AGI, they explain AGI as an autonomous system that can outperform and out-think humans. It almost sounds like God. And this way of thinking is rooted in the 20</w:t>
+      </w:r>
+      <w:r>
+        <w:rPr>
+          <w:color w:val="373A3C"/>
+          <w:shd w:val="clear" w:color="auto" w:fill="FFFFFF"/>
+          <w:vertAlign w:val="superscript"/>
+        </w:rPr>
+        <w:t>th</w:t>
+      </w:r>
+      <w:r>
+        <w:rPr>
+          <w:color w:val="373A3C"/>
+          <w:shd w:val="clear" w:color="auto" w:fill="FFFFFF"/>
+        </w:rPr>
+        <w:t xml:space="preserve"> century Anglo-American thinking, such as Eugenics. </w:t>
+      </w:r>
+    </w:p>
+    <w:p>
+      <w:pPr>
+        <w:rPr>
+          <w:color w:val="373A3C"/>
+          <w:shd w:val="clear" w:color="auto" w:fill="FFFFFF"/>
+        </w:rPr>
+      </w:pPr>
+    </w:p>
+    <w:p>
+      <w:pPr>
+        <w:rPr>
+          <w:color w:val="373A3C"/>
+          <w:shd w:val="clear" w:color="auto" w:fill="FFFFFF"/>
+        </w:rPr>
+      </w:pPr>
+      <w:r>
+        <w:rPr>
+          <w:color w:val="373A3C"/>
+          <w:shd w:val="clear" w:color="auto" w:fill="FFFFFF"/>
+        </w:rPr>
+        <w:tab/>
+        <w:t xml:space="preserve">When thinking about Eugenics, many people connect the movement to Nazis and believe that eugenics disappeared at the end of World War II. However, eugenics continue. </w:t>
+      </w:r>
+      <w:r>
+        <w:rPr>
+          <w:color w:val="373A3C"/>
+          <w:shd w:val="clear" w:color="auto" w:fill="FFFFFF"/>
+        </w:rPr>
+        <w:t xml:space="preserve">We can split eugenics into three waves, but Gebru focuses on the first two. In the first wave, the goal of eugenics was to “improve the human stock through negative eugenics”. We can define negative eugenics as the attempt to get rid of undesirable traits because it would help improve the overall human race. Undesirable traits include idiocrasy, specific skin colors, disabilities, etc. This caused discrimination against under-represented groups. And we saw this will the mass genocide of Jews during World War II. After the first wave of eugenics, which died at the end of WWII, we entered the second wave of eugenics. The goal of the second wave was to improve the human stock through positive eugenics. This includes giving people the ability to design their children or encouraging people with desirable traits to reproduce more. But within Eugenics, we see people strive to “transcend humanism”, emerge with technology, and explode with intelligence. </w:t>
+      </w:r>
+    </w:p>
+    <w:p>
+      <w:pPr>
+        <w:rPr>
+          <w:color w:val="373A3C"/>
+          <w:shd w:val="clear" w:color="auto" w:fill="FFFFFF"/>
+        </w:rPr>
+      </w:pPr>
+    </w:p>
+    <w:p>
+      <w:pPr>
+        <w:rPr>
+          <w:color w:val="373A3C"/>
+          <w:shd w:val="clear" w:color="auto" w:fill="FFFFFF"/>
+        </w:rPr>
+      </w:pPr>
+      <w:r>
+        <w:rPr>
+          <w:color w:val="373A3C"/>
+          <w:shd w:val="clear" w:color="auto" w:fill="FFFFFF"/>
+        </w:rPr>
+        <w:tab/>
+        <w:t xml:space="preserve">We see this goal arise with AGI as well. The goal of many people is to </w:t>
+      </w:r>
+      <w:r>
+        <w:rPr>
+          <w:color w:val="373A3C"/>
+          <w:shd w:val="clear" w:color="auto" w:fill="FFFFFF"/>
+        </w:rPr>
+        <w:t xml:space="preserve">enhance the human race and grow beyond what humans are capable of. And this leads us to the TESCREAL bundle. AGI can lead to utopia, or it can lead to an apocalypse. Starting with AGI utopia, we saw the idea of utopia emerge during the first and second wave eugenics. But in short, if we produce the necessary technology, we can bloom and thrive. On the other hand, technology can go wrong and lead to an apocalypse. People often oversimplify </w:t>
+      </w:r>
+      <w:r>
+        <w:rPr>
+          <w:color w:val="373A3C"/>
+          <w:shd w:val="clear" w:color="auto" w:fill="FFFFFF"/>
+        </w:rPr>
+        <w:t xml:space="preserve">technology and the future of technology by classifying it as either a utopia or an apocalypse. In reality, AGI has started a race to the bottom. Every company feels like they have to create a certain model that can do everything. And this leads to a lot of centralization of power. </w:t>
+      </w:r>
+      <w:r>
+        <w:rPr>
+          <w:color w:val="373A3C"/>
+          <w:shd w:val="clear" w:color="auto" w:fill="FFFFFF"/>
+        </w:rPr>
+        <w:t xml:space="preserve">This makes it difficult for small organizations to get funding for projects and products. Also, it is often the case that larger companies do subpar work compared to smaller companies. </w:t>
+      </w:r>
+      <w:r>
+        <w:rPr>
+          <w:color w:val="373A3C"/>
+          <w:shd w:val="clear" w:color="auto" w:fill="FFFFFF"/>
+        </w:rPr>
+        <w:t xml:space="preserve">This debunks the idea of AGI Utopia. In terms of AGI Apocalypse, Gebru explains that by talking about at apocalypse, which is much more likely than a utopia, we are detracting accountability from the corporations that are building the machines. Instead, we are placing the blame on the machines itself. </w:t>
+      </w:r>
+    </w:p>
+    <w:p>
+      <w:pPr>
+        <w:rPr>
+          <w:color w:val="373A3C"/>
+          <w:shd w:val="clear" w:color="auto" w:fill="FFFFFF"/>
+        </w:rPr>
+      </w:pPr>
+    </w:p>
+    <w:p>
+      <w:pPr>
+        <w:rPr>
+          <w:color w:val="373A3C"/>
+          <w:shd w:val="clear" w:color="auto" w:fill="FFFFFF"/>
+        </w:rPr>
+      </w:pPr>
+      <w:r>
+        <w:rPr>
+          <w:color w:val="373A3C"/>
+          <w:shd w:val="clear" w:color="auto" w:fill="FFFFFF"/>
+        </w:rPr>
+        <w:tab/>
+        <w:t xml:space="preserve">Given this talk, I find that there is accountability that needs to happen, especially </w:t>
+      </w:r>
+      <w:r>
+        <w:rPr>
+          <w:color w:val="373A3C"/>
+          <w:shd w:val="clear" w:color="auto" w:fill="FFFFFF"/>
+        </w:rPr>
+        <w:t>withi</w:t>
+      </w:r>
+      <w:r>
+        <w:rPr>
+          <w:color w:val="373A3C"/>
+          <w:shd w:val="clear" w:color="auto" w:fill="FFFFFF"/>
+        </w:rPr>
+        <w:t>n large corporations</w:t>
+      </w:r>
+      <w:r>
+        <w:rPr>
+          <w:color w:val="373A3C"/>
+          <w:shd w:val="clear" w:color="auto" w:fill="FFFFFF"/>
+        </w:rPr>
+        <w:t xml:space="preserve">. The exploitation of workers and the race to the bottom creates dishonesty and </w:t>
+      </w:r>
+      <w:r>
+        <w:rPr>
+          <w:color w:val="373A3C"/>
+          <w:shd w:val="clear" w:color="auto" w:fill="FFFFFF"/>
+        </w:rPr>
+        <w:lastRenderedPageBreak/>
+        <w:t xml:space="preserve">a lack of transparency. While there are many points that I agree with, </w:t>
+      </w:r>
+      <w:r>
+        <w:rPr>
+          <w:color w:val="373A3C"/>
+          <w:shd w:val="clear" w:color="auto" w:fill="FFFFFF"/>
+        </w:rPr>
+        <w:t xml:space="preserve">I found Gebru’s talk to be lacking in a lot of ways. </w:t>
+      </w:r>
+      <w:r>
+        <w:rPr>
+          <w:color w:val="373A3C"/>
+          <w:shd w:val="clear" w:color="auto" w:fill="FFFFFF"/>
+        </w:rPr>
+        <w:t>The</w:t>
+      </w:r>
+      <w:r>
+        <w:rPr>
+          <w:color w:val="373A3C"/>
+          <w:shd w:val="clear" w:color="auto" w:fill="FFFFFF"/>
+        </w:rPr>
+        <w:t xml:space="preserve"> connection between Eugenics and AGI felt like a large leap. There are many goals and ideas that are shared between the communities, but I do not understand the connection between the two. I also found her talk to be lacking in concrete evidence. </w:t>
+      </w:r>
+      <w:r>
+        <w:rPr>
+          <w:color w:val="373A3C"/>
+          <w:shd w:val="clear" w:color="auto" w:fill="FFFFFF"/>
+        </w:rPr>
+        <w:t xml:space="preserve">That also made me skeptical about her lecture. </w:t>
+      </w:r>
+      <w:r>
+        <w:rPr>
+          <w:color w:val="373A3C"/>
+          <w:shd w:val="clear" w:color="auto" w:fill="FFFFFF"/>
+        </w:rPr>
+        <w:t xml:space="preserve">I would also like to discuss her reaction to challenges and disagreements in her argument. The question-and-answer portion of her lecture seemed unprofessional. When presented with a question that opposed her opinions, she immediately shut the audience member down, exclaiming that it was inappropriate to ask such questions. </w:t>
+      </w:r>
+      <w:r>
+        <w:rPr>
+          <w:color w:val="373A3C"/>
+          <w:shd w:val="clear" w:color="auto" w:fill="FFFFFF"/>
+        </w:rPr>
+        <w:t>That discredited her even more because having a strong understanding in a topic suggests that you understand both sides of an argument. Having a professional conversation about a controversial topic is much more beneficial and persuasive if the conversation presents facts and is calm. The fact that she refuse</w:t>
+      </w:r>
+      <w:r>
+        <w:rPr>
+          <w:color w:val="373A3C"/>
+          <w:shd w:val="clear" w:color="auto" w:fill="FFFFFF"/>
+        </w:rPr>
+        <w:t>d</w:t>
+      </w:r>
+      <w:r>
+        <w:rPr>
+          <w:color w:val="373A3C"/>
+          <w:shd w:val="clear" w:color="auto" w:fill="FFFFFF"/>
+        </w:rPr>
+        <w:t xml:space="preserve"> to hear </w:t>
+      </w:r>
+      <w:r>
+        <w:rPr>
+          <w:color w:val="373A3C"/>
+          <w:shd w:val="clear" w:color="auto" w:fill="FFFFFF"/>
+        </w:rPr>
+        <w:t xml:space="preserve">and answer </w:t>
+      </w:r>
+      <w:r>
+        <w:rPr>
+          <w:color w:val="373A3C"/>
+          <w:shd w:val="clear" w:color="auto" w:fill="FFFFFF"/>
+        </w:rPr>
+        <w:t xml:space="preserve">someone’s question that challenges her beliefs partially suggests that she lacks the understanding of the other side. </w:t>
+      </w:r>
+    </w:p>
+    <w:p>
+      <w:pPr>
+        <w:rPr>
+          <w:color w:val="373A3C"/>
+          <w:shd w:val="clear" w:color="auto" w:fill="FFFFFF"/>
+        </w:rPr>
+      </w:pPr>
+    </w:p>
+    <w:p>
+      <w:pPr>
+        <w:rPr>
+          <w:color w:val="373A3C"/>
+          <w:shd w:val="clear" w:color="auto" w:fill="FFFFFF"/>
+        </w:rPr>
+      </w:pPr>
+      <w:r>
+        <w:rPr>
+          <w:color w:val="373A3C"/>
+          <w:shd w:val="clear" w:color="auto" w:fill="FFFFFF"/>
+        </w:rPr>
+        <w:tab/>
+        <w:t xml:space="preserve">I thoroughly enjoyed hearing about her background in our in-class portion. </w:t>
+      </w:r>
+      <w:r>
+        <w:rPr>
+          <w:color w:val="373A3C"/>
+          <w:shd w:val="clear" w:color="auto" w:fill="FFFFFF"/>
+        </w:rPr>
+        <w:t xml:space="preserve">She paved the way for many POC women in computer science. And her experiences are inspiring. </w:t>
+      </w:r>
+      <w:r>
+        <w:rPr>
+          <w:color w:val="373A3C"/>
+          <w:shd w:val="clear" w:color="auto" w:fill="FFFFFF"/>
+        </w:rPr>
+        <w:t xml:space="preserve">However, I was set back by </w:t>
+      </w:r>
+      <w:r>
+        <w:rPr>
+          <w:color w:val="373A3C"/>
+          <w:shd w:val="clear" w:color="auto" w:fill="FFFFFF"/>
+        </w:rPr>
+        <w:t>the lecture aspect</w:t>
+      </w:r>
+      <w:r>
+        <w:rPr>
+          <w:color w:val="373A3C"/>
+          <w:shd w:val="clear" w:color="auto" w:fill="FFFFFF"/>
+        </w:rPr>
         <w:t>.</w:t>
       </w:r>
-    </w:p>
-    <w:p>
-      <w:pPr>
-        <w:pStyle w:val="ListParagraph"/>
-        <w:numPr>
-          <w:ilvl w:val="0"/>
-          <w:numId w:val="1"/>
-        </w:numPr>
-      </w:pPr>
-      <w:r>
-        <w:t>Fairness is not just about data sets or about math. It is about life</w:t>
-      </w:r>
-      <w:r>
-        <w:t xml:space="preserve"> and societal issues. </w:t>
-      </w:r>
-    </w:p>
-    <w:p>
-      <w:pPr>
-        <w:pStyle w:val="ListParagraph"/>
-        <w:numPr>
-          <w:ilvl w:val="0"/>
-          <w:numId w:val="1"/>
-        </w:numPr>
-      </w:pPr>
-      <w:r>
-        <w:t>People are combatting facial recognition.</w:t>
-      </w:r>
-    </w:p>
-    <w:p>
-      <w:pPr>
-        <w:pStyle w:val="ListParagraph"/>
-        <w:numPr>
-          <w:ilvl w:val="1"/>
-          <w:numId w:val="1"/>
-        </w:numPr>
-      </w:pPr>
-      <w:r>
-        <w:t xml:space="preserve">Interesting makeup that fools facial recognition. </w:t>
-      </w:r>
-    </w:p>
-    <w:p>
-      <w:pPr>
-        <w:pStyle w:val="ListParagraph"/>
-        <w:numPr>
-          <w:ilvl w:val="1"/>
-          <w:numId w:val="1"/>
-        </w:numPr>
-      </w:pPr>
-      <w:r>
-        <w:t>Fashion that people wear to fool facial recognition.</w:t>
-      </w:r>
-    </w:p>
-    <w:p>
-      <w:pPr>
-        <w:pStyle w:val="ListParagraph"/>
-        <w:numPr>
-          <w:ilvl w:val="1"/>
-          <w:numId w:val="1"/>
-        </w:numPr>
-      </w:pPr>
-      <w:r>
-        <w:t xml:space="preserve">Systems of refusal in engaging with </w:t>
-      </w:r>
-      <w:r>
-        <w:t>this technology</w:t>
-      </w:r>
-      <w:r>
-        <w:t xml:space="preserve">. </w:t>
-      </w:r>
-    </w:p>
-    <w:p>
-      <w:pPr>
-        <w:pStyle w:val="ListParagraph"/>
-        <w:numPr>
-          <w:ilvl w:val="0"/>
-          <w:numId w:val="1"/>
-        </w:numPr>
-      </w:pPr>
-      <w:r>
-        <w:t>Our technology is mostly being used to target people who are most vulnerable.</w:t>
+      <w:r>
+        <w:rPr>
+          <w:color w:val="373A3C"/>
+          <w:shd w:val="clear" w:color="auto" w:fill="FFFFFF"/>
+        </w:rPr>
+        <w:t xml:space="preserve"> I understand that she’s extremely passionate about eugenics and AIG. But after that lecture, I am skeptical about her research. </w:t>
       </w:r>
     </w:p>
     <w:sectPr>

</xml_diff>